<commit_message>
Added the conclusion to the documentation
</commit_message>
<xml_diff>
--- a/Arduino piano.docx
+++ b/Arduino piano.docx
@@ -504,8 +504,6 @@
           <w:lang w:val="en-US"/>
         </w:rPr>
       </w:pPr>
-      <w:bookmarkStart w:id="0" w:name="_GoBack"/>
-      <w:bookmarkEnd w:id="0"/>
     </w:p>
     <w:p>
       <w:pPr>
@@ -740,14 +738,7 @@
           <w:rFonts w:ascii="Times New Roman" w:eastAsia="Times New Roman" w:hAnsi="Times New Roman" w:cs="Times New Roman"/>
           <w:sz w:val="24"/>
         </w:rPr>
-        <w:t xml:space="preserve"> </w:t>
-      </w:r>
-      <w:r>
-        <w:rPr>
-          <w:rFonts w:ascii="Times New Roman" w:eastAsia="Times New Roman" w:hAnsi="Times New Roman" w:cs="Times New Roman"/>
-          <w:sz w:val="24"/>
-        </w:rPr>
-        <w:t xml:space="preserve">е пиано, направено с компоненти на </w:t>
+        <w:t xml:space="preserve"> е пиано, направено с компоненти на </w:t>
       </w:r>
       <w:proofErr w:type="spellStart"/>
       <w:r>
@@ -881,14 +872,7 @@
           <w:rFonts w:ascii="Times New Roman" w:eastAsia="Times New Roman" w:hAnsi="Times New Roman" w:cs="Times New Roman"/>
           <w:sz w:val="24"/>
         </w:rPr>
-        <w:t xml:space="preserve"> за клавиши и при натискането на тези</w:t>
-      </w:r>
-      <w:r>
-        <w:rPr>
-          <w:rFonts w:ascii="Times New Roman" w:eastAsia="Times New Roman" w:hAnsi="Times New Roman" w:cs="Times New Roman"/>
-          <w:sz w:val="24"/>
-        </w:rPr>
-        <w:t xml:space="preserve"> </w:t>
+        <w:t xml:space="preserve"> за клавиши и при натискането на тези </w:t>
       </w:r>
       <w:proofErr w:type="spellStart"/>
       <w:r>
@@ -952,14 +936,7 @@
           <w:rFonts w:ascii="Times New Roman" w:eastAsia="Times New Roman" w:hAnsi="Times New Roman" w:cs="Times New Roman"/>
           <w:sz w:val="24"/>
         </w:rPr>
-        <w:t xml:space="preserve"> елемента. Тогава този елемент издава звук на тази честота и продължително</w:t>
-      </w:r>
-      <w:r>
-        <w:rPr>
-          <w:rFonts w:ascii="Times New Roman" w:eastAsia="Times New Roman" w:hAnsi="Times New Roman" w:cs="Times New Roman"/>
-          <w:sz w:val="24"/>
-        </w:rPr>
-        <w:t>стта е докато не спрем да натискаме копчето.</w:t>
+        <w:t xml:space="preserve"> елемента. Тогава този елемент издава звук на тази честота и продължителността е докато не спрем да натискаме копчето.</w:t>
       </w:r>
     </w:p>
     <w:p>
@@ -1103,10 +1080,10 @@
       </w:r>
       <w:r>
         <w:object w:dxaOrig="10886" w:dyaOrig="8278">
-          <v:rect id="rectole0000000000" o:spid="_x0000_i1025" style="width:411.05pt;height:316.25pt" o:ole="" o:preferrelative="t" stroked="f">
+          <v:rect id="rectole0000000000" o:spid="_x0000_i1025" style="width:411pt;height:316.2pt" o:ole="" o:preferrelative="t" stroked="f">
             <v:imagedata r:id="rId7" o:title=""/>
           </v:rect>
-          <o:OLEObject Type="Embed" ProgID="StaticMetafile" ShapeID="rectole0000000000" DrawAspect="Content" ObjectID="_1775819223" r:id="rId8"/>
+          <o:OLEObject Type="Embed" ProgID="StaticMetafile" ShapeID="rectole0000000000" DrawAspect="Content" ObjectID="_1775820795" r:id="rId8"/>
         </w:object>
       </w:r>
     </w:p>
@@ -1128,10 +1105,10 @@
       </w:r>
       <w:r>
         <w:object w:dxaOrig="10886" w:dyaOrig="8543">
-          <v:rect id="rectole0000000001" o:spid="_x0000_i1027" style="width:440.2pt;height:297.1pt" o:ole="" o:preferrelative="t" stroked="f">
+          <v:rect id="rectole0000000001" o:spid="_x0000_i1026" style="width:440.4pt;height:297pt" o:ole="" o:preferrelative="t" stroked="f">
             <v:imagedata r:id="rId9" o:title=""/>
           </v:rect>
-          <o:OLEObject Type="Embed" ProgID="StaticMetafile" ShapeID="rectole0000000001" DrawAspect="Content" ObjectID="_1775819224" r:id="rId10"/>
+          <o:OLEObject Type="Embed" ProgID="StaticMetafile" ShapeID="rectole0000000001" DrawAspect="Content" ObjectID="_1775820796" r:id="rId10"/>
         </w:object>
       </w:r>
     </w:p>
@@ -1425,15 +1402,7 @@
           <w:color w:val="000000"/>
           <w:sz w:val="24"/>
         </w:rPr>
-        <w:t>Най-лесно е просто да натискаме копчета и да създаваме безсмислен шум, за това сега идва музикалната теория. Както може би знаете, музиката е много сложно нещо, но е факт, че зад всяка песен или мелодия стои музикалната теория. Така че нека видим част от т</w:t>
-      </w:r>
-      <w:r>
-        <w:rPr>
-          <w:rFonts w:ascii="Times New Roman" w:eastAsia="Times New Roman" w:hAnsi="Times New Roman" w:cs="Times New Roman"/>
-          <w:color w:val="000000"/>
-          <w:sz w:val="24"/>
-        </w:rPr>
-        <w:t xml:space="preserve">ази теория. Една от функциите, които предлага нашето пиано, е използването на акорди, но какво са акордите? Акордът е група от ноти, изпълнявани едновременно и те могат да бъдат мажорни, </w:t>
+        <w:t xml:space="preserve">Най-лесно е просто да натискаме копчета и да създаваме безсмислен шум, за това сега идва музикалната теория. Както може би знаете, музиката е много сложно нещо, но е факт, че зад всяка песен или мелодия стои музикалната теория. Така че нека видим част от тази теория. Една от функциите, които предлага нашето пиано, е използването на акорди, но какво са акордите? Акордът е група от ноти, изпълнявани едновременно и те могат да бъдат мажорни, </w:t>
       </w:r>
       <w:proofErr w:type="spellStart"/>
       <w:r>
@@ -1451,15 +1420,7 @@
           <w:color w:val="000000"/>
           <w:sz w:val="24"/>
         </w:rPr>
-        <w:t>, умалени, увеличени или разширени. Един от най-често срещанит</w:t>
-      </w:r>
-      <w:r>
-        <w:rPr>
-          <w:rFonts w:ascii="Times New Roman" w:eastAsia="Times New Roman" w:hAnsi="Times New Roman" w:cs="Times New Roman"/>
-          <w:color w:val="000000"/>
-          <w:sz w:val="24"/>
-        </w:rPr>
-        <w:t>е видове акорди са триадите, които се състоят от три ноти.</w:t>
+        <w:t>, умалени, увеличени или разширени. Един от най-често срещаните видове акорди са триадите, които се състоят от три ноти.</w:t>
       </w:r>
     </w:p>
     <w:p>
@@ -1525,15 +1486,7 @@
           <w:color w:val="000000"/>
           <w:sz w:val="24"/>
         </w:rPr>
-        <w:t xml:space="preserve"> пиано. Мажорните акорди най-често дават чувството за радост и щастие. Ето изображение с</w:t>
-      </w:r>
-      <w:r>
-        <w:rPr>
-          <w:rFonts w:ascii="Times New Roman" w:eastAsia="Times New Roman" w:hAnsi="Times New Roman" w:cs="Times New Roman"/>
-          <w:color w:val="000000"/>
-          <w:sz w:val="24"/>
-        </w:rPr>
-        <w:t xml:space="preserve"> другите мажорни акорди:</w:t>
+        <w:t xml:space="preserve"> пиано. Мажорните акорди най-често дават чувството за радост и щастие. Ето изображение с другите мажорни акорди:</w:t>
       </w:r>
     </w:p>
     <w:p>
@@ -1549,10 +1502,10 @@
       </w:pPr>
       <w:r>
         <w:object w:dxaOrig="6600" w:dyaOrig="6923">
-          <v:rect id="rectole0000000002" o:spid="_x0000_i1028" style="width:329.9pt;height:346.35pt" o:ole="" o:preferrelative="t" stroked="f">
+          <v:rect id="rectole0000000002" o:spid="_x0000_i1027" style="width:330pt;height:346.2pt" o:ole="" o:preferrelative="t" stroked="f">
             <v:imagedata r:id="rId11" o:title=""/>
           </v:rect>
-          <o:OLEObject Type="Embed" ProgID="StaticDib" ShapeID="rectole0000000002" DrawAspect="Content" ObjectID="_1775819225" r:id="rId12"/>
+          <o:OLEObject Type="Embed" ProgID="StaticDib" ShapeID="rectole0000000002" DrawAspect="Content" ObjectID="_1775820797" r:id="rId12"/>
         </w:object>
       </w:r>
     </w:p>
@@ -1644,15 +1597,7 @@
           <w:color w:val="000000"/>
           <w:sz w:val="24"/>
         </w:rPr>
-        <w:t xml:space="preserve"> акорди най-често дават чувството за мрачност и тъга. Ето изображение с други</w:t>
-      </w:r>
-      <w:r>
-        <w:rPr>
-          <w:rFonts w:ascii="Times New Roman" w:eastAsia="Times New Roman" w:hAnsi="Times New Roman" w:cs="Times New Roman"/>
-          <w:color w:val="000000"/>
-          <w:sz w:val="24"/>
-        </w:rPr>
-        <w:t xml:space="preserve">те </w:t>
+        <w:t xml:space="preserve"> акорди най-често дават чувството за мрачност и тъга. Ето изображение с другите </w:t>
       </w:r>
       <w:proofErr w:type="spellStart"/>
       <w:r>
@@ -1686,10 +1631,10 @@
       </w:pPr>
       <w:r>
         <w:object w:dxaOrig="6143" w:dyaOrig="5195">
-          <v:rect id="rectole0000000003" o:spid="_x0000_i1026" style="width:307.15pt;height:259.75pt" o:ole="" o:preferrelative="t" stroked="f">
+          <v:rect id="rectole0000000003" o:spid="_x0000_i1028" style="width:307.2pt;height:259.8pt" o:ole="" o:preferrelative="t" stroked="f">
             <v:imagedata r:id="rId13" o:title=""/>
           </v:rect>
-          <o:OLEObject Type="Embed" ProgID="StaticDib" ShapeID="rectole0000000003" DrawAspect="Content" ObjectID="_1775819226" r:id="rId14"/>
+          <o:OLEObject Type="Embed" ProgID="StaticDib" ShapeID="rectole0000000003" DrawAspect="Content" ObjectID="_1775820798" r:id="rId14"/>
         </w:object>
       </w:r>
     </w:p>
@@ -1761,8 +1706,441 @@
           <w:rFonts w:ascii="Times New Roman" w:eastAsia="Times New Roman" w:hAnsi="Times New Roman" w:cs="Times New Roman"/>
           <w:color w:val="000000"/>
           <w:sz w:val="24"/>
-        </w:rPr>
-      </w:pPr>
+          <w:lang w:val="ru-RU"/>
+        </w:rPr>
+      </w:pPr>
+      <w:r>
+        <w:rPr>
+          <w:rFonts w:ascii="Times New Roman" w:eastAsia="Times New Roman" w:hAnsi="Times New Roman" w:cs="Times New Roman"/>
+          <w:color w:val="000000"/>
+          <w:sz w:val="24"/>
+        </w:rPr>
+        <w:t xml:space="preserve">В заключение, </w:t>
+      </w:r>
+      <w:proofErr w:type="spellStart"/>
+      <w:r>
+        <w:rPr>
+          <w:rFonts w:ascii="Times New Roman" w:eastAsia="Times New Roman" w:hAnsi="Times New Roman" w:cs="Times New Roman"/>
+          <w:color w:val="000000"/>
+          <w:sz w:val="24"/>
+          <w:lang w:val="en-US"/>
+        </w:rPr>
+        <w:t>Arduino</w:t>
+      </w:r>
+      <w:proofErr w:type="spellEnd"/>
+      <w:r>
+        <w:rPr>
+          <w:rFonts w:ascii="Times New Roman" w:eastAsia="Times New Roman" w:hAnsi="Times New Roman" w:cs="Times New Roman"/>
+          <w:color w:val="000000"/>
+          <w:sz w:val="24"/>
+          <w:lang w:val="ru-RU"/>
+        </w:rPr>
+        <w:t xml:space="preserve"> </w:t>
+      </w:r>
+      <w:r>
+        <w:rPr>
+          <w:rFonts w:ascii="Times New Roman" w:eastAsia="Times New Roman" w:hAnsi="Times New Roman" w:cs="Times New Roman"/>
+          <w:color w:val="000000"/>
+          <w:sz w:val="24"/>
+          <w:lang w:val="en-US"/>
+        </w:rPr>
+        <w:t>piano</w:t>
+      </w:r>
+      <w:r>
+        <w:rPr>
+          <w:rFonts w:ascii="Times New Roman" w:eastAsia="Times New Roman" w:hAnsi="Times New Roman" w:cs="Times New Roman"/>
+          <w:color w:val="000000"/>
+          <w:sz w:val="24"/>
+          <w:lang w:val="ru-RU"/>
+        </w:rPr>
+        <w:t xml:space="preserve"> </w:t>
+      </w:r>
+      <w:r>
+        <w:rPr>
+          <w:rFonts w:ascii="Times New Roman" w:eastAsia="Times New Roman" w:hAnsi="Times New Roman" w:cs="Times New Roman"/>
+          <w:color w:val="000000"/>
+          <w:sz w:val="24"/>
+        </w:rPr>
+        <w:t>дава възможност на всеки</w:t>
+      </w:r>
+      <w:r>
+        <w:rPr>
+          <w:rFonts w:ascii="Times New Roman" w:eastAsia="Times New Roman" w:hAnsi="Times New Roman" w:cs="Times New Roman"/>
+          <w:color w:val="000000"/>
+          <w:sz w:val="24"/>
+        </w:rPr>
+        <w:t xml:space="preserve"> да свири на едно </w:t>
+      </w:r>
+      <w:r>
+        <w:rPr>
+          <w:rFonts w:ascii="Times New Roman" w:eastAsia="Times New Roman" w:hAnsi="Times New Roman" w:cs="Times New Roman"/>
+          <w:color w:val="000000"/>
+          <w:sz w:val="24"/>
+        </w:rPr>
+        <w:t>малко по-различно</w:t>
+      </w:r>
+      <w:r>
+        <w:rPr>
+          <w:rFonts w:ascii="Times New Roman" w:eastAsia="Times New Roman" w:hAnsi="Times New Roman" w:cs="Times New Roman"/>
+          <w:color w:val="000000"/>
+          <w:sz w:val="24"/>
+        </w:rPr>
+        <w:t xml:space="preserve"> пиано</w:t>
+      </w:r>
+      <w:r>
+        <w:rPr>
+          <w:rFonts w:ascii="Times New Roman" w:eastAsia="Times New Roman" w:hAnsi="Times New Roman" w:cs="Times New Roman"/>
+          <w:color w:val="000000"/>
+          <w:sz w:val="24"/>
+        </w:rPr>
+        <w:t xml:space="preserve">. Чрез него можете </w:t>
+      </w:r>
+      <w:r>
+        <w:rPr>
+          <w:rFonts w:ascii="Times New Roman" w:eastAsia="Times New Roman" w:hAnsi="Times New Roman" w:cs="Times New Roman"/>
+          <w:color w:val="000000"/>
+          <w:sz w:val="24"/>
+        </w:rPr>
+        <w:t>да</w:t>
+      </w:r>
+      <w:r>
+        <w:rPr>
+          <w:rFonts w:ascii="Times New Roman" w:eastAsia="Times New Roman" w:hAnsi="Times New Roman" w:cs="Times New Roman"/>
+          <w:color w:val="000000"/>
+          <w:sz w:val="24"/>
+        </w:rPr>
+        <w:t xml:space="preserve"> се научите</w:t>
+      </w:r>
+      <w:r>
+        <w:rPr>
+          <w:rFonts w:ascii="Times New Roman" w:eastAsia="Times New Roman" w:hAnsi="Times New Roman" w:cs="Times New Roman"/>
+          <w:color w:val="000000"/>
+          <w:sz w:val="24"/>
+        </w:rPr>
+        <w:t xml:space="preserve"> </w:t>
+      </w:r>
+      <w:r>
+        <w:rPr>
+          <w:rFonts w:ascii="Times New Roman" w:eastAsia="Times New Roman" w:hAnsi="Times New Roman" w:cs="Times New Roman"/>
+          <w:color w:val="000000"/>
+          <w:sz w:val="24"/>
+        </w:rPr>
+        <w:t>да</w:t>
+      </w:r>
+      <w:r>
+        <w:rPr>
+          <w:rFonts w:ascii="Times New Roman" w:eastAsia="Times New Roman" w:hAnsi="Times New Roman" w:cs="Times New Roman"/>
+          <w:color w:val="000000"/>
+          <w:sz w:val="24"/>
+        </w:rPr>
+        <w:t xml:space="preserve"> свири</w:t>
+      </w:r>
+      <w:r>
+        <w:rPr>
+          <w:rFonts w:ascii="Times New Roman" w:eastAsia="Times New Roman" w:hAnsi="Times New Roman" w:cs="Times New Roman"/>
+          <w:color w:val="000000"/>
+          <w:sz w:val="24"/>
+        </w:rPr>
+        <w:t>те на</w:t>
+      </w:r>
+      <w:r>
+        <w:rPr>
+          <w:rFonts w:ascii="Times New Roman" w:eastAsia="Times New Roman" w:hAnsi="Times New Roman" w:cs="Times New Roman"/>
+          <w:color w:val="000000"/>
+          <w:sz w:val="24"/>
+        </w:rPr>
+        <w:t xml:space="preserve"> </w:t>
+      </w:r>
+      <w:r>
+        <w:rPr>
+          <w:rFonts w:ascii="Times New Roman" w:eastAsia="Times New Roman" w:hAnsi="Times New Roman" w:cs="Times New Roman"/>
+          <w:color w:val="000000"/>
+          <w:sz w:val="24"/>
+        </w:rPr>
+        <w:t>пиано и да разберете как</w:t>
+      </w:r>
+      <w:r>
+        <w:rPr>
+          <w:rFonts w:ascii="Times New Roman" w:eastAsia="Times New Roman" w:hAnsi="Times New Roman" w:cs="Times New Roman"/>
+          <w:color w:val="000000"/>
+          <w:sz w:val="24"/>
+        </w:rPr>
+        <w:t xml:space="preserve"> </w:t>
+      </w:r>
+      <w:r>
+        <w:rPr>
+          <w:rFonts w:ascii="Times New Roman" w:eastAsia="Times New Roman" w:hAnsi="Times New Roman" w:cs="Times New Roman"/>
+          <w:color w:val="000000"/>
+          <w:sz w:val="24"/>
+        </w:rPr>
+        <w:t xml:space="preserve"> чрез </w:t>
+      </w:r>
+      <w:proofErr w:type="spellStart"/>
+      <w:r>
+        <w:rPr>
+          <w:rFonts w:ascii="Times New Roman" w:eastAsia="Times New Roman" w:hAnsi="Times New Roman" w:cs="Times New Roman"/>
+          <w:color w:val="000000"/>
+          <w:sz w:val="24"/>
+          <w:lang w:val="en-US"/>
+        </w:rPr>
+        <w:t>Arduino</w:t>
+      </w:r>
+      <w:proofErr w:type="spellEnd"/>
+      <w:r>
+        <w:rPr>
+          <w:rFonts w:ascii="Times New Roman" w:eastAsia="Times New Roman" w:hAnsi="Times New Roman" w:cs="Times New Roman"/>
+          <w:color w:val="000000"/>
+          <w:sz w:val="24"/>
+        </w:rPr>
+        <w:t xml:space="preserve"> и неговите </w:t>
+      </w:r>
+      <w:r>
+        <w:rPr>
+          <w:rFonts w:ascii="Times New Roman" w:eastAsia="Times New Roman" w:hAnsi="Times New Roman" w:cs="Times New Roman"/>
+          <w:color w:val="000000"/>
+          <w:sz w:val="24"/>
+        </w:rPr>
+        <w:t>фу</w:t>
+      </w:r>
+      <w:r>
+        <w:rPr>
+          <w:rFonts w:ascii="Times New Roman" w:eastAsia="Times New Roman" w:hAnsi="Times New Roman" w:cs="Times New Roman"/>
+          <w:color w:val="000000"/>
+          <w:sz w:val="24"/>
+        </w:rPr>
+        <w:t>нкционалности можете да създавате интересни неща</w:t>
+      </w:r>
+      <w:r>
+        <w:rPr>
+          <w:rFonts w:ascii="Times New Roman" w:eastAsia="Times New Roman" w:hAnsi="Times New Roman" w:cs="Times New Roman"/>
+          <w:color w:val="000000"/>
+          <w:sz w:val="24"/>
+          <w:lang w:val="ru-RU"/>
+        </w:rPr>
+        <w:t xml:space="preserve">. </w:t>
+      </w:r>
+      <w:proofErr w:type="spellStart"/>
+      <w:r>
+        <w:rPr>
+          <w:rFonts w:ascii="Times New Roman" w:eastAsia="Times New Roman" w:hAnsi="Times New Roman" w:cs="Times New Roman"/>
+          <w:color w:val="000000"/>
+          <w:sz w:val="24"/>
+          <w:lang w:val="ru-RU"/>
+        </w:rPr>
+        <w:t>Надяваме</w:t>
+      </w:r>
+      <w:proofErr w:type="spellEnd"/>
+      <w:r>
+        <w:rPr>
+          <w:rFonts w:ascii="Times New Roman" w:eastAsia="Times New Roman" w:hAnsi="Times New Roman" w:cs="Times New Roman"/>
+          <w:color w:val="000000"/>
+          <w:sz w:val="24"/>
+          <w:lang w:val="ru-RU"/>
+        </w:rPr>
+        <w:t xml:space="preserve"> се, </w:t>
+      </w:r>
+      <w:proofErr w:type="gramStart"/>
+      <w:r>
+        <w:rPr>
+          <w:rFonts w:ascii="Times New Roman" w:eastAsia="Times New Roman" w:hAnsi="Times New Roman" w:cs="Times New Roman"/>
+          <w:color w:val="000000"/>
+          <w:sz w:val="24"/>
+          <w:lang w:val="ru-RU"/>
+        </w:rPr>
+        <w:t>че с</w:t>
+      </w:r>
+      <w:proofErr w:type="gramEnd"/>
+      <w:r>
+        <w:rPr>
+          <w:rFonts w:ascii="Times New Roman" w:eastAsia="Times New Roman" w:hAnsi="Times New Roman" w:cs="Times New Roman"/>
+          <w:color w:val="000000"/>
+          <w:sz w:val="24"/>
+          <w:lang w:val="ru-RU"/>
+        </w:rPr>
+        <w:t xml:space="preserve"> </w:t>
+      </w:r>
+      <w:proofErr w:type="spellStart"/>
+      <w:r>
+        <w:rPr>
+          <w:rFonts w:ascii="Times New Roman" w:eastAsia="Times New Roman" w:hAnsi="Times New Roman" w:cs="Times New Roman"/>
+          <w:color w:val="000000"/>
+          <w:sz w:val="24"/>
+          <w:lang w:val="ru-RU"/>
+        </w:rPr>
+        <w:t>този</w:t>
+      </w:r>
+      <w:proofErr w:type="spellEnd"/>
+      <w:r>
+        <w:rPr>
+          <w:rFonts w:ascii="Times New Roman" w:eastAsia="Times New Roman" w:hAnsi="Times New Roman" w:cs="Times New Roman"/>
+          <w:color w:val="000000"/>
+          <w:sz w:val="24"/>
+          <w:lang w:val="ru-RU"/>
+        </w:rPr>
+        <w:t xml:space="preserve"> проект, </w:t>
+      </w:r>
+      <w:proofErr w:type="spellStart"/>
+      <w:r>
+        <w:rPr>
+          <w:rFonts w:ascii="Times New Roman" w:eastAsia="Times New Roman" w:hAnsi="Times New Roman" w:cs="Times New Roman"/>
+          <w:color w:val="000000"/>
+          <w:sz w:val="24"/>
+          <w:lang w:val="ru-RU"/>
+        </w:rPr>
+        <w:t>съчетаващ</w:t>
+      </w:r>
+      <w:proofErr w:type="spellEnd"/>
+      <w:r>
+        <w:rPr>
+          <w:rFonts w:ascii="Times New Roman" w:eastAsia="Times New Roman" w:hAnsi="Times New Roman" w:cs="Times New Roman"/>
+          <w:color w:val="000000"/>
+          <w:sz w:val="24"/>
+          <w:lang w:val="ru-RU"/>
+        </w:rPr>
+        <w:t xml:space="preserve"> </w:t>
+      </w:r>
+      <w:proofErr w:type="spellStart"/>
+      <w:r>
+        <w:rPr>
+          <w:rFonts w:ascii="Times New Roman" w:eastAsia="Times New Roman" w:hAnsi="Times New Roman" w:cs="Times New Roman"/>
+          <w:color w:val="000000"/>
+          <w:sz w:val="24"/>
+          <w:lang w:val="ru-RU"/>
+        </w:rPr>
+        <w:t>музика</w:t>
+      </w:r>
+      <w:proofErr w:type="spellEnd"/>
+      <w:r>
+        <w:rPr>
+          <w:rFonts w:ascii="Times New Roman" w:eastAsia="Times New Roman" w:hAnsi="Times New Roman" w:cs="Times New Roman"/>
+          <w:color w:val="000000"/>
+          <w:sz w:val="24"/>
+          <w:lang w:val="ru-RU"/>
+        </w:rPr>
+        <w:t xml:space="preserve"> и </w:t>
+      </w:r>
+      <w:proofErr w:type="spellStart"/>
+      <w:r>
+        <w:rPr>
+          <w:rFonts w:ascii="Times New Roman" w:eastAsia="Times New Roman" w:hAnsi="Times New Roman" w:cs="Times New Roman"/>
+          <w:color w:val="000000"/>
+          <w:sz w:val="24"/>
+          <w:lang w:val="ru-RU"/>
+        </w:rPr>
+        <w:t>роботика</w:t>
+      </w:r>
+      <w:proofErr w:type="spellEnd"/>
+      <w:r>
+        <w:rPr>
+          <w:rFonts w:ascii="Times New Roman" w:eastAsia="Times New Roman" w:hAnsi="Times New Roman" w:cs="Times New Roman"/>
+          <w:color w:val="000000"/>
+          <w:sz w:val="24"/>
+          <w:lang w:val="ru-RU"/>
+        </w:rPr>
+        <w:t xml:space="preserve">, </w:t>
+      </w:r>
+      <w:proofErr w:type="spellStart"/>
+      <w:r>
+        <w:rPr>
+          <w:rFonts w:ascii="Times New Roman" w:eastAsia="Times New Roman" w:hAnsi="Times New Roman" w:cs="Times New Roman"/>
+          <w:color w:val="000000"/>
+          <w:sz w:val="24"/>
+          <w:lang w:val="ru-RU"/>
+        </w:rPr>
+        <w:t>сме</w:t>
+      </w:r>
+      <w:proofErr w:type="spellEnd"/>
+      <w:r>
+        <w:rPr>
+          <w:rFonts w:ascii="Times New Roman" w:eastAsia="Times New Roman" w:hAnsi="Times New Roman" w:cs="Times New Roman"/>
+          <w:color w:val="000000"/>
+          <w:sz w:val="24"/>
+          <w:lang w:val="ru-RU"/>
+        </w:rPr>
+        <w:t xml:space="preserve"> </w:t>
+      </w:r>
+      <w:proofErr w:type="spellStart"/>
+      <w:r>
+        <w:rPr>
+          <w:rFonts w:ascii="Times New Roman" w:eastAsia="Times New Roman" w:hAnsi="Times New Roman" w:cs="Times New Roman"/>
+          <w:color w:val="000000"/>
+          <w:sz w:val="24"/>
+          <w:lang w:val="ru-RU"/>
+        </w:rPr>
+        <w:t>провокирали</w:t>
+      </w:r>
+      <w:proofErr w:type="spellEnd"/>
+      <w:r>
+        <w:rPr>
+          <w:rFonts w:ascii="Times New Roman" w:eastAsia="Times New Roman" w:hAnsi="Times New Roman" w:cs="Times New Roman"/>
+          <w:color w:val="000000"/>
+          <w:sz w:val="24"/>
+          <w:lang w:val="ru-RU"/>
+        </w:rPr>
+        <w:t xml:space="preserve"> интереса </w:t>
+      </w:r>
+      <w:proofErr w:type="spellStart"/>
+      <w:r>
+        <w:rPr>
+          <w:rFonts w:ascii="Times New Roman" w:eastAsia="Times New Roman" w:hAnsi="Times New Roman" w:cs="Times New Roman"/>
+          <w:color w:val="000000"/>
+          <w:sz w:val="24"/>
+          <w:lang w:val="ru-RU"/>
+        </w:rPr>
+        <w:t>ви</w:t>
+      </w:r>
+      <w:proofErr w:type="spellEnd"/>
+      <w:r>
+        <w:rPr>
+          <w:rFonts w:ascii="Times New Roman" w:eastAsia="Times New Roman" w:hAnsi="Times New Roman" w:cs="Times New Roman"/>
+          <w:color w:val="000000"/>
+          <w:sz w:val="24"/>
+          <w:lang w:val="ru-RU"/>
+        </w:rPr>
+        <w:t xml:space="preserve"> да </w:t>
+      </w:r>
+      <w:proofErr w:type="spellStart"/>
+      <w:r>
+        <w:rPr>
+          <w:rFonts w:ascii="Times New Roman" w:eastAsia="Times New Roman" w:hAnsi="Times New Roman" w:cs="Times New Roman"/>
+          <w:color w:val="000000"/>
+          <w:sz w:val="24"/>
+          <w:lang w:val="ru-RU"/>
+        </w:rPr>
+        <w:t>опитате</w:t>
+      </w:r>
+      <w:proofErr w:type="spellEnd"/>
+      <w:r>
+        <w:rPr>
+          <w:rFonts w:ascii="Times New Roman" w:eastAsia="Times New Roman" w:hAnsi="Times New Roman" w:cs="Times New Roman"/>
+          <w:color w:val="000000"/>
+          <w:sz w:val="24"/>
+          <w:lang w:val="ru-RU"/>
+        </w:rPr>
+        <w:t xml:space="preserve"> </w:t>
+      </w:r>
+      <w:proofErr w:type="spellStart"/>
+      <w:r>
+        <w:rPr>
+          <w:rFonts w:ascii="Times New Roman" w:eastAsia="Times New Roman" w:hAnsi="Times New Roman" w:cs="Times New Roman"/>
+          <w:color w:val="000000"/>
+          <w:sz w:val="24"/>
+          <w:lang w:val="ru-RU"/>
+        </w:rPr>
+        <w:t>нещо</w:t>
+      </w:r>
+      <w:proofErr w:type="spellEnd"/>
+      <w:r>
+        <w:rPr>
+          <w:rFonts w:ascii="Times New Roman" w:eastAsia="Times New Roman" w:hAnsi="Times New Roman" w:cs="Times New Roman"/>
+          <w:color w:val="000000"/>
+          <w:sz w:val="24"/>
+          <w:lang w:val="ru-RU"/>
+        </w:rPr>
+        <w:t xml:space="preserve"> ново. </w:t>
+      </w:r>
+      <w:bookmarkStart w:id="0" w:name="_GoBack"/>
+      <w:bookmarkEnd w:id="0"/>
     </w:p>
     <w:sectPr>
       <w:pgSz w:w="11906" w:h="16838"/>

</xml_diff>

<commit_message>
Did some more changes to the documentation
</commit_message>
<xml_diff>
--- a/Arduino piano.docx
+++ b/Arduino piano.docx
@@ -257,17 +257,21 @@
           <w:ilvl w:val="0"/>
           <w:numId w:val="1"/>
         </w:numPr>
+        <w:tabs>
+          <w:tab w:val="left" w:pos="8640"/>
+        </w:tabs>
         <w:ind w:left="360" w:hanging="360"/>
-        <w:jc w:val="both"/>
-        <w:rPr>
-          <w:rFonts w:ascii="Times New Roman" w:eastAsia="Times New Roman" w:hAnsi="Times New Roman" w:cs="Times New Roman"/>
-          <w:sz w:val="24"/>
-        </w:rPr>
-      </w:pPr>
-      <w:r>
-        <w:rPr>
-          <w:rFonts w:ascii="Times New Roman" w:eastAsia="Times New Roman" w:hAnsi="Times New Roman" w:cs="Times New Roman"/>
-          <w:sz w:val="24"/>
+        <w:rPr>
+          <w:rFonts w:ascii="Times New Roman" w:eastAsia="Times New Roman" w:hAnsi="Times New Roman" w:cs="Times New Roman"/>
+          <w:sz w:val="24"/>
+          <w:szCs w:val="24"/>
+        </w:rPr>
+      </w:pPr>
+      <w:r>
+        <w:rPr>
+          <w:rFonts w:ascii="Times New Roman" w:eastAsia="Times New Roman" w:hAnsi="Times New Roman" w:cs="Times New Roman"/>
+          <w:sz w:val="24"/>
+          <w:szCs w:val="24"/>
         </w:rPr>
         <w:t xml:space="preserve">Какво представлява </w:t>
       </w:r>
@@ -276,6 +280,7 @@
         <w:rPr>
           <w:rFonts w:ascii="Times New Roman" w:eastAsia="Times New Roman" w:hAnsi="Times New Roman" w:cs="Times New Roman"/>
           <w:sz w:val="24"/>
+          <w:szCs w:val="24"/>
         </w:rPr>
         <w:t>Arduino</w:t>
       </w:r>
@@ -284,8 +289,9 @@
         <w:rPr>
           <w:rFonts w:ascii="Times New Roman" w:eastAsia="Times New Roman" w:hAnsi="Times New Roman" w:cs="Times New Roman"/>
           <w:sz w:val="24"/>
-        </w:rPr>
-        <w:t xml:space="preserve"> piano?..................................................................................3</w:t>
+          <w:szCs w:val="24"/>
+        </w:rPr>
+        <w:t xml:space="preserve"> piano?................................................................................3</w:t>
       </w:r>
     </w:p>
     <w:p>
@@ -294,17 +300,21 @@
           <w:ilvl w:val="0"/>
           <w:numId w:val="1"/>
         </w:numPr>
+        <w:tabs>
+          <w:tab w:val="left" w:pos="8640"/>
+        </w:tabs>
         <w:ind w:left="360" w:hanging="360"/>
-        <w:jc w:val="both"/>
-        <w:rPr>
-          <w:rFonts w:ascii="Times New Roman" w:eastAsia="Times New Roman" w:hAnsi="Times New Roman" w:cs="Times New Roman"/>
-          <w:sz w:val="24"/>
-        </w:rPr>
-      </w:pPr>
-      <w:r>
-        <w:rPr>
-          <w:rFonts w:ascii="Times New Roman" w:eastAsia="Times New Roman" w:hAnsi="Times New Roman" w:cs="Times New Roman"/>
-          <w:sz w:val="24"/>
+        <w:rPr>
+          <w:rFonts w:ascii="Times New Roman" w:eastAsia="Times New Roman" w:hAnsi="Times New Roman" w:cs="Times New Roman"/>
+          <w:sz w:val="24"/>
+          <w:szCs w:val="24"/>
+        </w:rPr>
+      </w:pPr>
+      <w:r>
+        <w:rPr>
+          <w:rFonts w:ascii="Times New Roman" w:eastAsia="Times New Roman" w:hAnsi="Times New Roman" w:cs="Times New Roman"/>
+          <w:sz w:val="24"/>
+          <w:szCs w:val="24"/>
         </w:rPr>
         <w:t xml:space="preserve">Как работи </w:t>
       </w:r>
@@ -313,6 +323,7 @@
         <w:rPr>
           <w:rFonts w:ascii="Times New Roman" w:eastAsia="Times New Roman" w:hAnsi="Times New Roman" w:cs="Times New Roman"/>
           <w:sz w:val="24"/>
+          <w:szCs w:val="24"/>
         </w:rPr>
         <w:t>Arduino</w:t>
       </w:r>
@@ -321,8 +332,25 @@
         <w:rPr>
           <w:rFonts w:ascii="Times New Roman" w:eastAsia="Times New Roman" w:hAnsi="Times New Roman" w:cs="Times New Roman"/>
           <w:sz w:val="24"/>
-        </w:rPr>
-        <w:t xml:space="preserve"> piano?.................................................................................................3</w:t>
+          <w:szCs w:val="24"/>
+        </w:rPr>
+        <w:t xml:space="preserve"> piano?.................................................................</w:t>
+      </w:r>
+      <w:r>
+        <w:rPr>
+          <w:rFonts w:ascii="Times New Roman" w:eastAsia="Times New Roman" w:hAnsi="Times New Roman" w:cs="Times New Roman"/>
+          <w:sz w:val="24"/>
+          <w:szCs w:val="24"/>
+        </w:rPr>
+        <w:t>..............................</w:t>
+      </w:r>
+      <w:r>
+        <w:rPr>
+          <w:rFonts w:ascii="Times New Roman" w:eastAsia="Times New Roman" w:hAnsi="Times New Roman" w:cs="Times New Roman"/>
+          <w:sz w:val="24"/>
+          <w:szCs w:val="24"/>
+        </w:rPr>
+        <w:t>3</w:t>
       </w:r>
     </w:p>
     <w:p>
@@ -331,19 +359,48 @@
           <w:ilvl w:val="0"/>
           <w:numId w:val="1"/>
         </w:numPr>
+        <w:tabs>
+          <w:tab w:val="left" w:pos="8640"/>
+        </w:tabs>
         <w:ind w:left="360" w:hanging="360"/>
-        <w:jc w:val="both"/>
-        <w:rPr>
-          <w:rFonts w:ascii="Times New Roman" w:eastAsia="Times New Roman" w:hAnsi="Times New Roman" w:cs="Times New Roman"/>
-          <w:sz w:val="24"/>
-        </w:rPr>
-      </w:pPr>
-      <w:r>
-        <w:rPr>
-          <w:rFonts w:ascii="Times New Roman" w:eastAsia="Times New Roman" w:hAnsi="Times New Roman" w:cs="Times New Roman"/>
-          <w:sz w:val="24"/>
-        </w:rPr>
-        <w:t>Блокова схема……………………………………………………………………………..3</w:t>
+        <w:rPr>
+          <w:rFonts w:ascii="Times New Roman" w:eastAsia="Times New Roman" w:hAnsi="Times New Roman" w:cs="Times New Roman"/>
+          <w:sz w:val="24"/>
+          <w:szCs w:val="24"/>
+        </w:rPr>
+      </w:pPr>
+      <w:r>
+        <w:rPr>
+          <w:rFonts w:ascii="Times New Roman" w:eastAsia="Times New Roman" w:hAnsi="Times New Roman" w:cs="Times New Roman"/>
+          <w:sz w:val="24"/>
+          <w:szCs w:val="24"/>
+        </w:rPr>
+        <w:t>Блокова схем</w:t>
+      </w:r>
+      <w:r>
+        <w:rPr>
+          <w:rFonts w:ascii="Times New Roman" w:eastAsia="Times New Roman" w:hAnsi="Times New Roman" w:cs="Times New Roman"/>
+          <w:sz w:val="24"/>
+          <w:szCs w:val="24"/>
+        </w:rPr>
+        <w:t>а…………………………………………………………………………</w:t>
+      </w:r>
+      <w:r>
+        <w:rPr>
+          <w:rFonts w:ascii="Times New Roman" w:eastAsia="Times New Roman" w:hAnsi="Times New Roman" w:cs="Times New Roman"/>
+          <w:sz w:val="24"/>
+          <w:szCs w:val="24"/>
+          <w:lang w:val="ru-RU"/>
+        </w:rPr>
+        <w:t>....</w:t>
+      </w:r>
+      <w:r>
+        <w:rPr>
+          <w:rFonts w:ascii="Times New Roman" w:eastAsia="Times New Roman" w:hAnsi="Times New Roman" w:cs="Times New Roman"/>
+          <w:sz w:val="24"/>
+          <w:szCs w:val="24"/>
+        </w:rPr>
+        <w:t>3</w:t>
       </w:r>
     </w:p>
     <w:p>
@@ -352,28 +409,68 @@
           <w:ilvl w:val="0"/>
           <w:numId w:val="1"/>
         </w:numPr>
+        <w:tabs>
+          <w:tab w:val="left" w:pos="8640"/>
+        </w:tabs>
         <w:ind w:left="360" w:hanging="360"/>
-        <w:jc w:val="both"/>
-        <w:rPr>
-          <w:rFonts w:ascii="Times New Roman" w:eastAsia="Times New Roman" w:hAnsi="Times New Roman" w:cs="Times New Roman"/>
-          <w:sz w:val="24"/>
-        </w:rPr>
-      </w:pPr>
-      <w:r>
-        <w:rPr>
-          <w:rFonts w:ascii="Times New Roman" w:eastAsia="Times New Roman" w:hAnsi="Times New Roman" w:cs="Times New Roman"/>
-          <w:sz w:val="24"/>
-        </w:rPr>
-        <w:t>Електрическа схема……………………………………………………………………….</w:t>
-      </w:r>
-      <w:r>
-        <w:rPr>
-          <w:rFonts w:ascii="Times New Roman" w:eastAsia="Times New Roman" w:hAnsi="Times New Roman" w:cs="Times New Roman"/>
-          <w:sz w:val="24"/>
-          <w:lang w:val="en-US"/>
-        </w:rPr>
-        <w:t>3</w:t>
-      </w:r>
+        <w:rPr>
+          <w:rFonts w:ascii="Times New Roman" w:eastAsia="Times New Roman" w:hAnsi="Times New Roman" w:cs="Times New Roman"/>
+          <w:sz w:val="24"/>
+          <w:szCs w:val="24"/>
+        </w:rPr>
+      </w:pPr>
+      <w:r>
+        <w:rPr>
+          <w:rFonts w:ascii="Times New Roman" w:eastAsia="Times New Roman" w:hAnsi="Times New Roman" w:cs="Times New Roman"/>
+          <w:sz w:val="24"/>
+          <w:szCs w:val="24"/>
+        </w:rPr>
+        <w:t>Електрическ</w:t>
+      </w:r>
+      <w:r>
+        <w:rPr>
+          <w:rFonts w:ascii="Times New Roman" w:eastAsia="Times New Roman" w:hAnsi="Times New Roman" w:cs="Times New Roman"/>
+          <w:sz w:val="24"/>
+          <w:szCs w:val="24"/>
+        </w:rPr>
+        <w:t>а схема………………………………………………………………</w:t>
+      </w:r>
+      <w:r>
+        <w:rPr>
+          <w:rFonts w:ascii="Times New Roman" w:eastAsia="Times New Roman" w:hAnsi="Times New Roman" w:cs="Times New Roman"/>
+          <w:sz w:val="24"/>
+          <w:szCs w:val="24"/>
+        </w:rPr>
+        <w:t>……</w:t>
+      </w:r>
+      <w:r>
+        <w:rPr>
+          <w:rFonts w:ascii="Times New Roman" w:eastAsia="Times New Roman" w:hAnsi="Times New Roman" w:cs="Times New Roman"/>
+          <w:sz w:val="24"/>
+          <w:szCs w:val="24"/>
+          <w:lang w:val="en-US"/>
+        </w:rPr>
+        <w:t>.</w:t>
+      </w:r>
+      <w:r>
+        <w:rPr>
+          <w:rFonts w:ascii="Times New Roman" w:eastAsia="Times New Roman" w:hAnsi="Times New Roman" w:cs="Times New Roman"/>
+          <w:sz w:val="24"/>
+          <w:szCs w:val="24"/>
+        </w:rPr>
+        <w:t>.</w:t>
+      </w:r>
+      <w:r>
+        <w:rPr>
+          <w:rFonts w:ascii="Times New Roman" w:eastAsia="Times New Roman" w:hAnsi="Times New Roman" w:cs="Times New Roman"/>
+          <w:sz w:val="24"/>
+          <w:szCs w:val="24"/>
+          <w:lang w:val="en-US"/>
+        </w:rPr>
+        <w:t>4</w:t>
+      </w:r>
+      <w:bookmarkStart w:id="0" w:name="_GoBack"/>
+      <w:bookmarkEnd w:id="0"/>
     </w:p>
     <w:p>
       <w:pPr>
@@ -381,25 +478,55 @@
           <w:ilvl w:val="0"/>
           <w:numId w:val="1"/>
         </w:numPr>
+        <w:tabs>
+          <w:tab w:val="left" w:pos="8640"/>
+        </w:tabs>
         <w:ind w:left="360" w:hanging="360"/>
-        <w:jc w:val="both"/>
-        <w:rPr>
-          <w:rFonts w:ascii="Times New Roman" w:eastAsia="Times New Roman" w:hAnsi="Times New Roman" w:cs="Times New Roman"/>
-          <w:sz w:val="24"/>
-        </w:rPr>
-      </w:pPr>
-      <w:r>
-        <w:rPr>
-          <w:rFonts w:ascii="Times New Roman" w:eastAsia="Times New Roman" w:hAnsi="Times New Roman" w:cs="Times New Roman"/>
-          <w:sz w:val="24"/>
-        </w:rPr>
-        <w:t>Списък с използвани части………………………………………………………………</w:t>
-      </w:r>
-      <w:r>
-        <w:rPr>
-          <w:rFonts w:ascii="Times New Roman" w:eastAsia="Times New Roman" w:hAnsi="Times New Roman" w:cs="Times New Roman"/>
-          <w:sz w:val="24"/>
-          <w:lang w:val="en-US"/>
+        <w:rPr>
+          <w:rFonts w:ascii="Times New Roman" w:eastAsia="Times New Roman" w:hAnsi="Times New Roman" w:cs="Times New Roman"/>
+          <w:sz w:val="24"/>
+          <w:szCs w:val="24"/>
+        </w:rPr>
+      </w:pPr>
+      <w:r>
+        <w:rPr>
+          <w:rFonts w:ascii="Times New Roman" w:eastAsia="Times New Roman" w:hAnsi="Times New Roman" w:cs="Times New Roman"/>
+          <w:sz w:val="24"/>
+          <w:szCs w:val="24"/>
+        </w:rPr>
+        <w:t>Списък с използв</w:t>
+      </w:r>
+      <w:r>
+        <w:rPr>
+          <w:rFonts w:ascii="Times New Roman" w:eastAsia="Times New Roman" w:hAnsi="Times New Roman" w:cs="Times New Roman"/>
+          <w:sz w:val="24"/>
+          <w:szCs w:val="24"/>
+        </w:rPr>
+        <w:t>ани части…………………………………………………………</w:t>
+      </w:r>
+      <w:r>
+        <w:rPr>
+          <w:rFonts w:ascii="Times New Roman" w:eastAsia="Times New Roman" w:hAnsi="Times New Roman" w:cs="Times New Roman"/>
+          <w:sz w:val="24"/>
+          <w:szCs w:val="24"/>
+          <w:lang w:val="en-US"/>
+        </w:rPr>
+        <w:t>..</w:t>
+      </w:r>
+      <w:r>
+        <w:rPr>
+          <w:rFonts w:ascii="Times New Roman" w:eastAsia="Times New Roman" w:hAnsi="Times New Roman" w:cs="Times New Roman"/>
+          <w:sz w:val="24"/>
+          <w:szCs w:val="24"/>
+        </w:rPr>
+        <w:t>…</w:t>
+      </w:r>
+      <w:r>
+        <w:rPr>
+          <w:rFonts w:ascii="Times New Roman" w:eastAsia="Times New Roman" w:hAnsi="Times New Roman" w:cs="Times New Roman"/>
+          <w:sz w:val="24"/>
+          <w:szCs w:val="24"/>
+          <w:lang w:val="ru-RU"/>
         </w:rPr>
         <w:t>5</w:t>
       </w:r>
@@ -410,24 +537,46 @@
           <w:ilvl w:val="0"/>
           <w:numId w:val="1"/>
         </w:numPr>
+        <w:tabs>
+          <w:tab w:val="left" w:pos="8640"/>
+        </w:tabs>
         <w:ind w:left="360" w:hanging="360"/>
-        <w:jc w:val="both"/>
-        <w:rPr>
-          <w:rFonts w:ascii="Times New Roman" w:eastAsia="Times New Roman" w:hAnsi="Times New Roman" w:cs="Times New Roman"/>
-          <w:sz w:val="24"/>
-        </w:rPr>
-      </w:pPr>
-      <w:r>
-        <w:rPr>
-          <w:rFonts w:ascii="Times New Roman" w:eastAsia="Times New Roman" w:hAnsi="Times New Roman" w:cs="Times New Roman"/>
-          <w:sz w:val="24"/>
-        </w:rPr>
-        <w:t>Начин на употреба………………………………………………………………………..</w:t>
-      </w:r>
-      <w:r>
-        <w:rPr>
-          <w:rFonts w:ascii="Times New Roman" w:eastAsia="Times New Roman" w:hAnsi="Times New Roman" w:cs="Times New Roman"/>
-          <w:sz w:val="24"/>
+        <w:rPr>
+          <w:rFonts w:ascii="Times New Roman" w:eastAsia="Times New Roman" w:hAnsi="Times New Roman" w:cs="Times New Roman"/>
+          <w:sz w:val="24"/>
+          <w:szCs w:val="24"/>
+        </w:rPr>
+      </w:pPr>
+      <w:r>
+        <w:rPr>
+          <w:rFonts w:ascii="Times New Roman" w:eastAsia="Times New Roman" w:hAnsi="Times New Roman" w:cs="Times New Roman"/>
+          <w:sz w:val="24"/>
+          <w:szCs w:val="24"/>
+        </w:rPr>
+        <w:t>Начин на употреба……………………………………………………………………</w:t>
+      </w:r>
+      <w:r>
+        <w:rPr>
+          <w:rFonts w:ascii="Times New Roman" w:eastAsia="Times New Roman" w:hAnsi="Times New Roman" w:cs="Times New Roman"/>
+          <w:sz w:val="24"/>
+          <w:szCs w:val="24"/>
+          <w:lang w:val="en-US"/>
+        </w:rPr>
+        <w:t>..</w:t>
+      </w:r>
+      <w:r>
+        <w:rPr>
+          <w:rFonts w:ascii="Times New Roman" w:eastAsia="Times New Roman" w:hAnsi="Times New Roman" w:cs="Times New Roman"/>
+          <w:sz w:val="24"/>
+          <w:szCs w:val="24"/>
+        </w:rPr>
+        <w:t>..</w:t>
+      </w:r>
+      <w:r>
+        <w:rPr>
+          <w:rFonts w:ascii="Times New Roman" w:eastAsia="Times New Roman" w:hAnsi="Times New Roman" w:cs="Times New Roman"/>
+          <w:sz w:val="24"/>
+          <w:szCs w:val="24"/>
           <w:lang w:val="en-US"/>
         </w:rPr>
         <w:t>5</w:t>
@@ -439,24 +588,46 @@
           <w:ilvl w:val="0"/>
           <w:numId w:val="1"/>
         </w:numPr>
+        <w:tabs>
+          <w:tab w:val="left" w:pos="8640"/>
+        </w:tabs>
         <w:ind w:left="360" w:hanging="360"/>
-        <w:jc w:val="both"/>
-        <w:rPr>
-          <w:rFonts w:ascii="Times New Roman" w:eastAsia="Times New Roman" w:hAnsi="Times New Roman" w:cs="Times New Roman"/>
-          <w:sz w:val="24"/>
-        </w:rPr>
-      </w:pPr>
-      <w:r>
-        <w:rPr>
-          <w:rFonts w:ascii="Times New Roman" w:eastAsia="Times New Roman" w:hAnsi="Times New Roman" w:cs="Times New Roman"/>
-          <w:sz w:val="24"/>
-        </w:rPr>
-        <w:t>Заключение………………………………………………………………………………..</w:t>
-      </w:r>
-      <w:r>
-        <w:rPr>
-          <w:rFonts w:ascii="Times New Roman" w:eastAsia="Times New Roman" w:hAnsi="Times New Roman" w:cs="Times New Roman"/>
-          <w:sz w:val="24"/>
+        <w:rPr>
+          <w:rFonts w:ascii="Times New Roman" w:eastAsia="Times New Roman" w:hAnsi="Times New Roman" w:cs="Times New Roman"/>
+          <w:sz w:val="24"/>
+          <w:szCs w:val="24"/>
+        </w:rPr>
+      </w:pPr>
+      <w:r>
+        <w:rPr>
+          <w:rFonts w:ascii="Times New Roman" w:eastAsia="Times New Roman" w:hAnsi="Times New Roman" w:cs="Times New Roman"/>
+          <w:sz w:val="24"/>
+          <w:szCs w:val="24"/>
+        </w:rPr>
+        <w:t>Заключение…………………………………………………………………………</w:t>
+      </w:r>
+      <w:r>
+        <w:rPr>
+          <w:rFonts w:ascii="Times New Roman" w:eastAsia="Times New Roman" w:hAnsi="Times New Roman" w:cs="Times New Roman"/>
+          <w:sz w:val="24"/>
+          <w:szCs w:val="24"/>
+          <w:lang w:val="en-US"/>
+        </w:rPr>
+        <w:t>..</w:t>
+      </w:r>
+      <w:r>
+        <w:rPr>
+          <w:rFonts w:ascii="Times New Roman" w:eastAsia="Times New Roman" w:hAnsi="Times New Roman" w:cs="Times New Roman"/>
+          <w:sz w:val="24"/>
+          <w:szCs w:val="24"/>
+        </w:rPr>
+        <w:t>…..</w:t>
+      </w:r>
+      <w:r>
+        <w:rPr>
+          <w:rFonts w:ascii="Times New Roman" w:eastAsia="Times New Roman" w:hAnsi="Times New Roman" w:cs="Times New Roman"/>
+          <w:sz w:val="24"/>
+          <w:szCs w:val="24"/>
           <w:lang w:val="en-US"/>
         </w:rPr>
         <w:t>7</w:t>
@@ -1002,7 +1173,7 @@
                     <pic:cNvPicPr/>
                   </pic:nvPicPr>
                   <pic:blipFill>
-                    <a:blip r:embed="rId6">
+                    <a:blip r:embed="rId8">
                       <a:extLst>
                         <a:ext uri="{28A0092B-C50C-407E-A947-70E740481C1C}">
                           <a14:useLocalDpi xmlns:a14="http://schemas.microsoft.com/office/drawing/2010/main" val="0"/>
@@ -1036,6 +1207,51 @@
         <w:rPr>
           <w:rFonts w:ascii="Times New Roman" w:eastAsia="Times New Roman" w:hAnsi="Times New Roman" w:cs="Times New Roman"/>
           <w:sz w:val="24"/>
+          <w:lang w:val="en-US"/>
+        </w:rPr>
+      </w:pPr>
+    </w:p>
+    <w:p>
+      <w:pPr>
+        <w:ind w:firstLine="360"/>
+        <w:jc w:val="both"/>
+        <w:rPr>
+          <w:rFonts w:ascii="Times New Roman" w:eastAsia="Times New Roman" w:hAnsi="Times New Roman" w:cs="Times New Roman"/>
+          <w:sz w:val="24"/>
+          <w:lang w:val="en-US"/>
+        </w:rPr>
+      </w:pPr>
+    </w:p>
+    <w:p>
+      <w:pPr>
+        <w:ind w:firstLine="360"/>
+        <w:jc w:val="both"/>
+        <w:rPr>
+          <w:rFonts w:ascii="Times New Roman" w:eastAsia="Times New Roman" w:hAnsi="Times New Roman" w:cs="Times New Roman"/>
+          <w:sz w:val="24"/>
+          <w:lang w:val="en-US"/>
+        </w:rPr>
+      </w:pPr>
+    </w:p>
+    <w:p>
+      <w:pPr>
+        <w:ind w:firstLine="360"/>
+        <w:jc w:val="both"/>
+        <w:rPr>
+          <w:rFonts w:ascii="Times New Roman" w:eastAsia="Times New Roman" w:hAnsi="Times New Roman" w:cs="Times New Roman"/>
+          <w:sz w:val="24"/>
+          <w:lang w:val="en-US"/>
+        </w:rPr>
+      </w:pPr>
+    </w:p>
+    <w:p>
+      <w:pPr>
+        <w:ind w:firstLine="360"/>
+        <w:jc w:val="both"/>
+        <w:rPr>
+          <w:rFonts w:ascii="Times New Roman" w:eastAsia="Times New Roman" w:hAnsi="Times New Roman" w:cs="Times New Roman"/>
+          <w:sz w:val="24"/>
+          <w:lang w:val="en-US"/>
         </w:rPr>
       </w:pPr>
     </w:p>
@@ -1059,6 +1275,7 @@
           <w:b/>
           <w:sz w:val="32"/>
         </w:rPr>
+        <w:lastRenderedPageBreak/>
         <w:t>Електрическа схема</w:t>
       </w:r>
     </w:p>
@@ -1075,15 +1292,14 @@
         <w:rPr>
           <w:lang w:val="en-US"/>
         </w:rPr>
-        <w:lastRenderedPageBreak/>
         <w:t xml:space="preserve">          </w:t>
       </w:r>
       <w:r>
         <w:object w:dxaOrig="10886" w:dyaOrig="8278">
           <v:rect id="rectole0000000000" o:spid="_x0000_i1025" style="width:411pt;height:316.2pt" o:ole="" o:preferrelative="t" stroked="f">
-            <v:imagedata r:id="rId7" o:title=""/>
+            <v:imagedata r:id="rId9" o:title=""/>
           </v:rect>
-          <o:OLEObject Type="Embed" ProgID="StaticMetafile" ShapeID="rectole0000000000" DrawAspect="Content" ObjectID="_1775820795" r:id="rId8"/>
+          <o:OLEObject Type="Embed" ProgID="StaticMetafile" ShapeID="rectole0000000000" DrawAspect="Content" ObjectID="_1775822337" r:id="rId10"/>
         </w:object>
       </w:r>
     </w:p>
@@ -1106,23 +1322,11 @@
       <w:r>
         <w:object w:dxaOrig="10886" w:dyaOrig="8543">
           <v:rect id="rectole0000000001" o:spid="_x0000_i1026" style="width:440.4pt;height:297pt" o:ole="" o:preferrelative="t" stroked="f">
-            <v:imagedata r:id="rId9" o:title=""/>
+            <v:imagedata r:id="rId11" o:title=""/>
           </v:rect>
-          <o:OLEObject Type="Embed" ProgID="StaticMetafile" ShapeID="rectole0000000001" DrawAspect="Content" ObjectID="_1775820796" r:id="rId10"/>
+          <o:OLEObject Type="Embed" ProgID="StaticMetafile" ShapeID="rectole0000000001" DrawAspect="Content" ObjectID="_1775822338" r:id="rId12"/>
         </w:object>
       </w:r>
-    </w:p>
-    <w:p>
-      <w:pPr>
-        <w:ind w:left="360"/>
-        <w:jc w:val="both"/>
-        <w:rPr>
-          <w:rFonts w:ascii="Times New Roman" w:eastAsia="Times New Roman" w:hAnsi="Times New Roman" w:cs="Times New Roman"/>
-          <w:b/>
-          <w:sz w:val="32"/>
-          <w:lang w:val="en-US"/>
-        </w:rPr>
-      </w:pPr>
     </w:p>
     <w:p>
       <w:pPr>
@@ -1503,9 +1707,9 @@
       <w:r>
         <w:object w:dxaOrig="6600" w:dyaOrig="6923">
           <v:rect id="rectole0000000002" o:spid="_x0000_i1027" style="width:330pt;height:346.2pt" o:ole="" o:preferrelative="t" stroked="f">
-            <v:imagedata r:id="rId11" o:title=""/>
+            <v:imagedata r:id="rId13" o:title=""/>
           </v:rect>
-          <o:OLEObject Type="Embed" ProgID="StaticDib" ShapeID="rectole0000000002" DrawAspect="Content" ObjectID="_1775820797" r:id="rId12"/>
+          <o:OLEObject Type="Embed" ProgID="StaticDib" ShapeID="rectole0000000002" DrawAspect="Content" ObjectID="_1775822339" r:id="rId14"/>
         </w:object>
       </w:r>
     </w:p>
@@ -1632,9 +1836,9 @@
       <w:r>
         <w:object w:dxaOrig="6143" w:dyaOrig="5195">
           <v:rect id="rectole0000000003" o:spid="_x0000_i1028" style="width:307.2pt;height:259.8pt" o:ole="" o:preferrelative="t" stroked="f">
-            <v:imagedata r:id="rId13" o:title=""/>
+            <v:imagedata r:id="rId15" o:title=""/>
           </v:rect>
-          <o:OLEObject Type="Embed" ProgID="StaticDib" ShapeID="rectole0000000003" DrawAspect="Content" ObjectID="_1775820798" r:id="rId14"/>
+          <o:OLEObject Type="Embed" ProgID="StaticDib" ShapeID="rectole0000000003" DrawAspect="Content" ObjectID="_1775822340" r:id="rId16"/>
         </w:object>
       </w:r>
     </w:p>
@@ -2139,10 +2343,9 @@
         </w:rPr>
         <w:t xml:space="preserve"> ново. </w:t>
       </w:r>
-      <w:bookmarkStart w:id="0" w:name="_GoBack"/>
-      <w:bookmarkEnd w:id="0"/>
     </w:p>
     <w:sectPr>
+      <w:footerReference w:type="default" r:id="rId17"/>
       <w:pgSz w:w="11906" w:h="16838"/>
       <w:pgMar w:top="1417" w:right="1417" w:bottom="1417" w:left="1417" w:header="708" w:footer="708" w:gutter="0"/>
       <w:cols w:space="708"/>
@@ -2150,6 +2353,101 @@
     </w:sectPr>
   </w:body>
 </w:document>
+</file>
+
+<file path=word/endnotes.xml><?xml version="1.0" encoding="utf-8"?>
+<w:endnotes xmlns:wpc="http://schemas.microsoft.com/office/word/2010/wordprocessingCanvas" xmlns:mc="http://schemas.openxmlformats.org/markup-compatibility/2006" xmlns:o="urn:schemas-microsoft-com:office:office" xmlns:r="http://schemas.openxmlformats.org/officeDocument/2006/relationships" xmlns:m="http://schemas.openxmlformats.org/officeDocument/2006/math" xmlns:v="urn:schemas-microsoft-com:vml" xmlns:wp14="http://schemas.microsoft.com/office/word/2010/wordprocessingDrawing" xmlns:wp="http://schemas.openxmlformats.org/drawingml/2006/wordprocessingDrawing" xmlns:w10="urn:schemas-microsoft-com:office:word" xmlns:w="http://schemas.openxmlformats.org/wordprocessingml/2006/main" xmlns:w14="http://schemas.microsoft.com/office/word/2010/wordml" xmlns:wpg="http://schemas.microsoft.com/office/word/2010/wordprocessingGroup" xmlns:wpi="http://schemas.microsoft.com/office/word/2010/wordprocessingInk" xmlns:wne="http://schemas.microsoft.com/office/word/2006/wordml" xmlns:wps="http://schemas.microsoft.com/office/word/2010/wordprocessingShape" mc:Ignorable="w14 wp14">
+  <w:endnote w:type="separator" w:id="-1">
+    <w:p>
+      <w:pPr>
+        <w:spacing w:after="0" w:line="240" w:lineRule="auto"/>
+      </w:pPr>
+      <w:r>
+        <w:separator/>
+      </w:r>
+    </w:p>
+  </w:endnote>
+  <w:endnote w:type="continuationSeparator" w:id="0">
+    <w:p>
+      <w:pPr>
+        <w:spacing w:after="0" w:line="240" w:lineRule="auto"/>
+      </w:pPr>
+      <w:r>
+        <w:continuationSeparator/>
+      </w:r>
+    </w:p>
+  </w:endnote>
+</w:endnotes>
+</file>
+
+<file path=word/footer1.xml><?xml version="1.0" encoding="utf-8"?>
+<w:ftr xmlns:wpc="http://schemas.microsoft.com/office/word/2010/wordprocessingCanvas" xmlns:mc="http://schemas.openxmlformats.org/markup-compatibility/2006" xmlns:o="urn:schemas-microsoft-com:office:office" xmlns:r="http://schemas.openxmlformats.org/officeDocument/2006/relationships" xmlns:m="http://schemas.openxmlformats.org/officeDocument/2006/math" xmlns:v="urn:schemas-microsoft-com:vml" xmlns:wp14="http://schemas.microsoft.com/office/word/2010/wordprocessingDrawing" xmlns:wp="http://schemas.openxmlformats.org/drawingml/2006/wordprocessingDrawing" xmlns:w10="urn:schemas-microsoft-com:office:word" xmlns:w="http://schemas.openxmlformats.org/wordprocessingml/2006/main" xmlns:w14="http://schemas.microsoft.com/office/word/2010/wordml" xmlns:wpg="http://schemas.microsoft.com/office/word/2010/wordprocessingGroup" xmlns:wpi="http://schemas.microsoft.com/office/word/2010/wordprocessingInk" xmlns:wne="http://schemas.microsoft.com/office/word/2006/wordml" xmlns:wps="http://schemas.microsoft.com/office/word/2010/wordprocessingShape" mc:Ignorable="w14 wp14">
+  <w:sdt>
+    <w:sdtPr>
+      <w:id w:val="-762918327"/>
+      <w:docPartObj>
+        <w:docPartGallery w:val="Page Numbers (Bottom of Page)"/>
+        <w:docPartUnique/>
+      </w:docPartObj>
+    </w:sdtPr>
+    <w:sdtContent>
+      <w:p>
+        <w:pPr>
+          <w:pStyle w:val="a7"/>
+          <w:jc w:val="right"/>
+        </w:pPr>
+        <w:r>
+          <w:fldChar w:fldCharType="begin"/>
+        </w:r>
+        <w:r>
+          <w:instrText>PAGE   \* MERGEFORMAT</w:instrText>
+        </w:r>
+        <w:r>
+          <w:fldChar w:fldCharType="separate"/>
+        </w:r>
+        <w:r>
+          <w:rPr>
+            <w:noProof/>
+          </w:rPr>
+          <w:t>1</w:t>
+        </w:r>
+        <w:r>
+          <w:fldChar w:fldCharType="end"/>
+        </w:r>
+      </w:p>
+    </w:sdtContent>
+  </w:sdt>
+  <w:p>
+    <w:pPr>
+      <w:pStyle w:val="a7"/>
+    </w:pPr>
+  </w:p>
+</w:ftr>
+</file>
+
+<file path=word/footnotes.xml><?xml version="1.0" encoding="utf-8"?>
+<w:footnotes xmlns:wpc="http://schemas.microsoft.com/office/word/2010/wordprocessingCanvas" xmlns:mc="http://schemas.openxmlformats.org/markup-compatibility/2006" xmlns:o="urn:schemas-microsoft-com:office:office" xmlns:r="http://schemas.openxmlformats.org/officeDocument/2006/relationships" xmlns:m="http://schemas.openxmlformats.org/officeDocument/2006/math" xmlns:v="urn:schemas-microsoft-com:vml" xmlns:wp14="http://schemas.microsoft.com/office/word/2010/wordprocessingDrawing" xmlns:wp="http://schemas.openxmlformats.org/drawingml/2006/wordprocessingDrawing" xmlns:w10="urn:schemas-microsoft-com:office:word" xmlns:w="http://schemas.openxmlformats.org/wordprocessingml/2006/main" xmlns:w14="http://schemas.microsoft.com/office/word/2010/wordml" xmlns:wpg="http://schemas.microsoft.com/office/word/2010/wordprocessingGroup" xmlns:wpi="http://schemas.microsoft.com/office/word/2010/wordprocessingInk" xmlns:wne="http://schemas.microsoft.com/office/word/2006/wordml" xmlns:wps="http://schemas.microsoft.com/office/word/2010/wordprocessingShape" mc:Ignorable="w14 wp14">
+  <w:footnote w:type="separator" w:id="-1">
+    <w:p>
+      <w:pPr>
+        <w:spacing w:after="0" w:line="240" w:lineRule="auto"/>
+      </w:pPr>
+      <w:r>
+        <w:separator/>
+      </w:r>
+    </w:p>
+  </w:footnote>
+  <w:footnote w:type="continuationSeparator" w:id="0">
+    <w:p>
+      <w:pPr>
+        <w:spacing w:after="0" w:line="240" w:lineRule="auto"/>
+      </w:pPr>
+      <w:r>
+        <w:continuationSeparator/>
+      </w:r>
+    </w:p>
+  </w:footnote>
+</w:footnotes>
 </file>
 
 <file path=word/numbering.xml><?xml version="1.0" encoding="utf-8"?>
@@ -2859,6 +3157,50 @@
       <w:sz w:val="16"/>
       <w:szCs w:val="16"/>
     </w:rPr>
+  </w:style>
+  <w:style w:type="paragraph" w:styleId="a5">
+    <w:name w:val="header"/>
+    <w:basedOn w:val="a"/>
+    <w:link w:val="a6"/>
+    <w:uiPriority w:val="99"/>
+    <w:unhideWhenUsed/>
+    <w:rsid w:val="005825B1"/>
+    <w:pPr>
+      <w:tabs>
+        <w:tab w:val="center" w:pos="4536"/>
+        <w:tab w:val="right" w:pos="9072"/>
+      </w:tabs>
+      <w:spacing w:after="0" w:line="240" w:lineRule="auto"/>
+    </w:pPr>
+  </w:style>
+  <w:style w:type="character" w:customStyle="1" w:styleId="a6">
+    <w:name w:val="Горен колонтитул Знак"/>
+    <w:basedOn w:val="a0"/>
+    <w:link w:val="a5"/>
+    <w:uiPriority w:val="99"/>
+    <w:rsid w:val="005825B1"/>
+  </w:style>
+  <w:style w:type="paragraph" w:styleId="a7">
+    <w:name w:val="footer"/>
+    <w:basedOn w:val="a"/>
+    <w:link w:val="a8"/>
+    <w:uiPriority w:val="99"/>
+    <w:unhideWhenUsed/>
+    <w:rsid w:val="005825B1"/>
+    <w:pPr>
+      <w:tabs>
+        <w:tab w:val="center" w:pos="4536"/>
+        <w:tab w:val="right" w:pos="9072"/>
+      </w:tabs>
+      <w:spacing w:after="0" w:line="240" w:lineRule="auto"/>
+    </w:pPr>
+  </w:style>
+  <w:style w:type="character" w:customStyle="1" w:styleId="a8">
+    <w:name w:val="Долен колонтитул Знак"/>
+    <w:basedOn w:val="a0"/>
+    <w:link w:val="a7"/>
+    <w:uiPriority w:val="99"/>
+    <w:rsid w:val="005825B1"/>
   </w:style>
 </w:styles>
 </file>

</xml_diff>